<commit_message>
updated analysis including year 2016 and 2017
</commit_message>
<xml_diff>
--- a/manuscript/Chapter 2 M.S. Thesis & 2018 SRS Study.docx
+++ b/manuscript/Chapter 2 M.S. Thesis & 2018 SRS Study.docx
@@ -1,6 +1,6 @@
 
 <file path=word/document.xml><?xml version="1.0" encoding="utf-8"?>
-<w:document xmlns:wpc="http://schemas.microsoft.com/office/word/2010/wordprocessingCanvas" xmlns:cx="http://schemas.microsoft.com/office/drawing/2014/chartex" xmlns:cx1="http://schemas.microsoft.com/office/drawing/2015/9/8/chartex" xmlns:cx2="http://schemas.microsoft.com/office/drawing/2015/10/21/chartex" xmlns:cx3="http://schemas.microsoft.com/office/drawing/2016/5/9/chartex" xmlns:cx4="http://schemas.microsoft.com/office/drawing/2016/5/10/chartex" xmlns:cx5="http://schemas.microsoft.com/office/drawing/2016/5/11/chartex" xmlns:cx6="http://schemas.microsoft.com/office/drawing/2016/5/12/chartex" xmlns:cx7="http://schemas.microsoft.com/office/drawing/2016/5/13/chartex" xmlns:cx8="http://schemas.microsoft.com/office/drawing/2016/5/14/chartex" xmlns:mc="http://schemas.openxmlformats.org/markup-compatibility/2006" xmlns:aink="http://schemas.microsoft.com/office/drawing/2016/ink" xmlns:am3d="http://schemas.microsoft.com/office/drawing/2017/model3d" xmlns:o="urn:schemas-microsoft-com:office:office" xmlns:r="http://schemas.openxmlformats.org/officeDocument/2006/relationships" xmlns:m="http://schemas.openxmlformats.org/officeDocument/2006/math" xmlns:v="urn:schemas-microsoft-com:vml" xmlns:wp14="http://schemas.microsoft.com/office/word/2010/wordprocessingDrawing" xmlns:wp="http://schemas.openxmlformats.org/drawingml/2006/wordprocessingDrawing" xmlns:w10="urn:schemas-microsoft-com:office:word" xmlns:w="http://schemas.openxmlformats.org/wordprocessingml/2006/main" xmlns:w14="http://schemas.microsoft.com/office/word/2010/wordml" xmlns:w15="http://schemas.microsoft.com/office/word/2012/wordml" xmlns:w16cid="http://schemas.microsoft.com/office/word/2016/wordml/cid" xmlns:w16se="http://schemas.microsoft.com/office/word/2015/wordml/symex" xmlns:wpg="http://schemas.microsoft.com/office/word/2010/wordprocessingGroup" xmlns:wpi="http://schemas.microsoft.com/office/word/2010/wordprocessingInk" xmlns:wne="http://schemas.microsoft.com/office/word/2006/wordml" xmlns:wps="http://schemas.microsoft.com/office/word/2010/wordprocessingShape" mc:Ignorable="w14 w15 w16se w16cid wp14">
+<w:document xmlns:wpc="http://schemas.microsoft.com/office/word/2010/wordprocessingCanvas" xmlns:cx="http://schemas.microsoft.com/office/drawing/2014/chartex" xmlns:cx1="http://schemas.microsoft.com/office/drawing/2015/9/8/chartex" xmlns:mc="http://schemas.openxmlformats.org/markup-compatibility/2006" xmlns:o="urn:schemas-microsoft-com:office:office" xmlns:r="http://schemas.openxmlformats.org/officeDocument/2006/relationships" xmlns:m="http://schemas.openxmlformats.org/officeDocument/2006/math" xmlns:v="urn:schemas-microsoft-com:vml" xmlns:wp14="http://schemas.microsoft.com/office/word/2010/wordprocessingDrawing" xmlns:wp="http://schemas.openxmlformats.org/drawingml/2006/wordprocessingDrawing" xmlns:w10="urn:schemas-microsoft-com:office:word" xmlns:w="http://schemas.openxmlformats.org/wordprocessingml/2006/main" xmlns:w14="http://schemas.microsoft.com/office/word/2010/wordml" xmlns:w15="http://schemas.microsoft.com/office/word/2012/wordml" xmlns:w16se="http://schemas.microsoft.com/office/word/2015/wordml/symex" xmlns:wpg="http://schemas.microsoft.com/office/word/2010/wordprocessingGroup" xmlns:wpi="http://schemas.microsoft.com/office/word/2010/wordprocessingInk" xmlns:wne="http://schemas.microsoft.com/office/word/2006/wordml" xmlns:wps="http://schemas.microsoft.com/office/word/2010/wordprocessingShape" mc:Ignorable="w14 w15 w16se wp14">
   <w:body>
     <w:p>
       <w:pPr>
@@ -13,6 +13,8 @@
         </w:rPr>
       </w:pPr>
       <w:bookmarkStart w:id="0" w:name="_Hlk531268197"/>
+      <w:bookmarkStart w:id="1" w:name="_GoBack"/>
+      <w:bookmarkEnd w:id="1"/>
       <w:r>
         <w:rPr>
           <w:rFonts w:ascii="Arial" w:hAnsi="Arial" w:cs="Arial"/>
@@ -115,49 +117,7 @@
         <w:rPr>
           <w:rFonts w:ascii="Arial" w:hAnsi="Arial" w:cs="Arial"/>
         </w:rPr>
-        <w:t xml:space="preserve"> and supply </w:t>
-      </w:r>
-      <w:proofErr w:type="gramStart"/>
-      <w:r>
-        <w:rPr>
-          <w:rFonts w:ascii="Arial" w:hAnsi="Arial" w:cs="Arial"/>
-        </w:rPr>
-        <w:t>oxygen</w:t>
-      </w:r>
-      <w:proofErr w:type="gramEnd"/>
-      <w:r>
-        <w:rPr>
-          <w:rFonts w:ascii="Arial" w:hAnsi="Arial" w:cs="Arial"/>
-        </w:rPr>
-        <w:t xml:space="preserve"> so it is uniformly distributed in the room. As little as one-half cubic foot of outside air per bushel per day is </w:t>
-      </w:r>
-      <w:proofErr w:type="gramStart"/>
-      <w:r>
-        <w:rPr>
-          <w:rFonts w:ascii="Arial" w:hAnsi="Arial" w:cs="Arial"/>
-        </w:rPr>
-        <w:t>sufficient</w:t>
-      </w:r>
-      <w:proofErr w:type="gramEnd"/>
-      <w:r>
-        <w:rPr>
-          <w:rFonts w:ascii="Arial" w:hAnsi="Arial" w:cs="Arial"/>
-        </w:rPr>
-        <w:t xml:space="preserve"> for proper ventilation. Humidity during the curing and storage process is also important. RH during curing should avoid the saturation point at 100% RH, where water could condense on top of the walls, bins or sweetpotatoes increasing the risk of postharvest diseases. Proper humidity benefits wound healing </w:t>
-      </w:r>
-      <w:proofErr w:type="gramStart"/>
-      <w:r>
-        <w:rPr>
-          <w:rFonts w:ascii="Arial" w:hAnsi="Arial" w:cs="Arial"/>
-        </w:rPr>
-        <w:t>and also</w:t>
-      </w:r>
-      <w:proofErr w:type="gramEnd"/>
-      <w:r>
-        <w:rPr>
-          <w:rFonts w:ascii="Arial" w:hAnsi="Arial" w:cs="Arial"/>
-        </w:rPr>
-        <w:t xml:space="preserve"> reduces the weight loss. After the curing process is completed, temperatures are reduced to 58ºF and RH is kept at 85</w:t>
+        <w:t xml:space="preserve"> and supply oxygen so it is uniformly distributed in the room. As little as one-half cubic foot of outside air per bushel per day is sufficient for proper ventilation. Humidity during the curing and storage process is also important. RH during curing should avoid the saturation point at 100% RH, where water could condense on top of the walls, bins or sweetpotatoes increasing the risk of postharvest diseases. Proper humidity benefits wound healing and also reduces the weight loss. After the curing process is completed, temperatures are reduced to 58ºF and RH is kept at 85</w:t>
       </w:r>
       <w:r>
         <w:rPr>
@@ -307,14 +267,7 @@
         <w:rPr>
           <w:rFonts w:ascii="Arial" w:hAnsi="Arial" w:cs="Arial"/>
         </w:rPr>
-        <w:t xml:space="preserve">Various preharvest treatments in the field such as mowing or the use of low levels of chlorides in the formulation of commonly used fertilizers have been associated </w:t>
-      </w:r>
-      <w:r>
-        <w:rPr>
-          <w:rFonts w:ascii="Arial" w:hAnsi="Arial" w:cs="Arial"/>
-        </w:rPr>
-        <w:lastRenderedPageBreak/>
-        <w:t>with less occurrence of IN (Montero de Espinosa et al., 2018).</w:t>
+        <w:t>Various preharvest treatments in the field such as mowing or the use of low levels of chlorides in the formulation of commonly used fertilizers have been associated with less occurrence of IN (Montero de Espinosa et al., 2018).</w:t>
       </w:r>
       <w:r>
         <w:rPr>
@@ -477,7 +430,6 @@
           <w:rFonts w:ascii="Arial" w:hAnsi="Arial" w:cs="Arial"/>
           <w:b/>
         </w:rPr>
-        <w:lastRenderedPageBreak/>
         <w:t>METHODS</w:t>
       </w:r>
     </w:p>
@@ -601,7 +553,6 @@
         <w:rPr>
           <w:rFonts w:ascii="Arial" w:hAnsi="Arial" w:cs="Arial"/>
         </w:rPr>
-        <w:lastRenderedPageBreak/>
         <w:t>In order to track temperatures and RH during postharvest treatments, in 2016 three Hobo data loggers (Hobo</w:t>
       </w:r>
       <w:r>
@@ -713,7 +664,6 @@
         <w:rPr>
           <w:rFonts w:ascii="Arial" w:hAnsi="Arial" w:cs="Arial"/>
         </w:rPr>
-        <w:lastRenderedPageBreak/>
         <w:t xml:space="preserve">Roots were cut in thin slices (about 3-mm thick) starting from the stem end of the root until half or 2/3 of the root was sliced. When IN symptoms were present, the slice with the highest severity score (total surface of the slice with necrotic tissue) was recorded with the help of a grading card (2 being the lowest and 5 the highest) (Figure 2). Incidence of IN was calculated as the percentage of roots with any symptoms (2 to 5) of IN in a 30-root sample (4 total samples). Hobo data loggers were kept in the bins until the fourth sample was collected from each harvest. Three </w:t>
       </w:r>
       <w:r>
@@ -774,14 +724,7 @@
         <w:rPr>
           <w:rFonts w:ascii="Arial" w:hAnsi="Arial" w:cs="Arial"/>
         </w:rPr>
-        <w:t xml:space="preserve"> Weather data from 2016 and 2017 the day of harvest and the first two weeks after harvest for each location (facility) was obtained by different weather stations (Appendix, Tables 1, 2, 3 &amp; 4).  Although these stations were not at the exact location </w:t>
-      </w:r>
-      <w:r>
-        <w:rPr>
-          <w:rFonts w:ascii="Arial" w:hAnsi="Arial" w:cs="Arial"/>
-        </w:rPr>
-        <w:lastRenderedPageBreak/>
-        <w:t>where the roots were harvested and stored, proximity to the growers’ locations provided a good reference for weather differences between harvests.</w:t>
+        <w:t xml:space="preserve"> Weather data from 2016 and 2017 the day of harvest and the first two weeks after harvest for each location (facility) was obtained by different weather stations (Appendix, Tables 1, 2, 3 &amp; 4).  Although these stations were not at the exact location where the roots were harvested and stored, proximity to the growers’ locations provided a good reference for weather differences between harvests.</w:t>
       </w:r>
     </w:p>
     <w:p>
@@ -877,14 +820,7 @@
         <w:rPr>
           <w:rFonts w:ascii="Arial" w:hAnsi="Arial" w:cs="Arial"/>
         </w:rPr>
-        <w:t xml:space="preserve">treatment, with a total of 30 roots were placed inside </w:t>
-      </w:r>
-      <w:r>
-        <w:rPr>
-          <w:rFonts w:ascii="Arial" w:hAnsi="Arial" w:cs="Arial"/>
-        </w:rPr>
-        <w:lastRenderedPageBreak/>
-        <w:t>the 40-bushel bins and delivered the day of harvest (September 28) to each of the facilities. Once in the facility, the 40-bushel bin followed the common postharvest practices carried by each of the facilities. A total of 5 Hobo data loggers were placed inside each 40-bushel bins recording temperatures and RH% every hour. Sampled roots were collected in lugs and cut for incidence and severity of IN (120 Days After Harvest, DAH).</w:t>
+        <w:t>treatment, with a total of 30 roots were placed inside the 40-bushel bins and delivered the day of harvest (September 28) to each of the facilities. Once in the facility, the 40-bushel bin followed the common postharvest practices carried by each of the facilities. A total of 5 Hobo data loggers were placed inside each 40-bushel bins recording temperatures and RH% every hour. Sampled roots were collected in lugs and cut for incidence and severity of IN (120 Days After Harvest, DAH).</w:t>
       </w:r>
       <w:r>
         <w:rPr>
@@ -960,14 +896,7 @@
         <w:rPr>
           <w:rFonts w:ascii="Arial" w:hAnsi="Arial" w:cs="Arial"/>
         </w:rPr>
-        <w:t xml:space="preserve">hese time periods were selected for these commercial studies. Ten variables were included in the analysis to better understand which factors have higher correlation with the incidence of IN at each of the four-time intervals. These variables for each time interval included; difference between maximum temperature and average temperature (Diff) throughout the selected periods, average of the maximum temperatures (MaxTemp), average of the minimum temperatures (MinTemp), average temperature (AvgTemp), average of the maximum relative humidity </w:t>
-      </w:r>
-      <w:r>
-        <w:rPr>
-          <w:rFonts w:ascii="Arial" w:hAnsi="Arial" w:cs="Arial"/>
-        </w:rPr>
-        <w:lastRenderedPageBreak/>
-        <w:t xml:space="preserve">(MaxRH), average of the minimum RH (MinRH), days that temperature remained above 70ºF (DaysTempAbove70), days that temperature remained below 60ºF (DaysTempBelow60) and days that RH remained below 80% (DaysRHBelow80). By determining which values correlated best with IN incidence, these could be used to help growers avoid, reduce and predict IN occurrence. </w:t>
+        <w:t xml:space="preserve">hese time periods were selected for these commercial studies. Ten variables were included in the analysis to better understand which factors have higher correlation with the incidence of IN at each of the four-time intervals. These variables for each time interval included; difference between maximum temperature and average temperature (Diff) throughout the selected periods, average of the maximum temperatures (MaxTemp), average of the minimum temperatures (MinTemp), average temperature (AvgTemp), average of the maximum relative humidity (MaxRH), average of the minimum RH (MinRH), days that temperature remained above 70ºF (DaysTempAbove70), days that temperature remained below 60ºF (DaysTempBelow60) and days that RH remained below 80% (DaysRHBelow80). By determining which values correlated best with IN incidence, these could be used to help growers avoid, reduce and predict IN occurrence. </w:t>
       </w:r>
     </w:p>
     <w:p>
@@ -1151,7 +1080,6 @@
           <w:rFonts w:ascii="Arial" w:hAnsi="Arial" w:cs="Arial"/>
           <w:b/>
         </w:rPr>
-        <w:lastRenderedPageBreak/>
         <w:br w:type="page"/>
       </w:r>
     </w:p>
@@ -1169,7 +1097,6 @@
           <w:rFonts w:ascii="Arial" w:hAnsi="Arial" w:cs="Arial"/>
           <w:b/>
         </w:rPr>
-        <w:lastRenderedPageBreak/>
         <w:t>RESULTS &amp; DISCUSSION</w:t>
       </w:r>
     </w:p>
@@ -1226,21 +1153,7 @@
         <w:rPr>
           <w:rFonts w:ascii="Arial" w:hAnsi="Arial" w:cs="Arial"/>
         </w:rPr>
-        <w:t xml:space="preserve">Both variables (Grower and Facility) significantly impacted IN occurrence. However, Facility had a higher F-value than Grower (16.48 and 2.86, respectively) meaning that the variable Facility was more impactful on the response of IN occurrence than ‘Grower’ (Table 1). The interaction between Grower*Facility was used as the error term for testing for grower and facility differences as there was no other random factor to use. The conditions under which certain growers experienced a higher incidence of IN in some facilities and much lower in others was evaluated with a second analysis to determine the correlation of temperatures and RH </w:t>
-      </w:r>
-      <w:proofErr w:type="gramStart"/>
-      <w:r>
-        <w:rPr>
-          <w:rFonts w:ascii="Arial" w:hAnsi="Arial" w:cs="Arial"/>
-        </w:rPr>
-        <w:t>with IN</w:t>
-      </w:r>
-      <w:proofErr w:type="gramEnd"/>
-      <w:r>
-        <w:rPr>
-          <w:rFonts w:ascii="Arial" w:hAnsi="Arial" w:cs="Arial"/>
-        </w:rPr>
-        <w:t xml:space="preserve"> incidence. </w:t>
+        <w:t xml:space="preserve">Both variables (Grower and Facility) significantly impacted IN occurrence. However, Facility had a higher F-value than Grower (16.48 and 2.86, respectively) meaning that the variable Facility was more impactful on the response of IN occurrence than ‘Grower’ (Table 1). The interaction between Grower*Facility was used as the error term for testing for grower and facility differences as there was no other random factor to use. The conditions under which certain growers experienced a higher incidence of IN in some facilities and much lower in others was evaluated with a second analysis to determine the correlation of temperatures and RH with IN incidence. </w:t>
       </w:r>
     </w:p>
     <w:p>
@@ -1255,14 +1168,7 @@
         <w:rPr>
           <w:rFonts w:ascii="Arial" w:hAnsi="Arial" w:cs="Arial"/>
         </w:rPr>
-        <w:t xml:space="preserve">Facilities U, X, Y and Z were the facilities with relatively high IN problems, with Facility Y having the most incidence of 63% (Table 2). In contrast Facility V and W had </w:t>
-      </w:r>
-      <w:r>
-        <w:rPr>
-          <w:rFonts w:ascii="Arial" w:hAnsi="Arial" w:cs="Arial"/>
-        </w:rPr>
-        <w:lastRenderedPageBreak/>
-        <w:t xml:space="preserve">minimal incidences (2% and 3%, respectively), regardless of Grower, indicating the significant impact that facility has on minimizing IN occurrence. Even though IN incidence was 58% or more for five of the six growers in Facility Y, only 10% incidence occurred with Grower U roots in Facility Y. This indicates that there is/are grower factors or environmental conditions that can also influence IN incidence.   </w:t>
+        <w:t xml:space="preserve">Facilities U, X, Y and Z were the facilities with relatively high IN problems, with Facility Y having the most incidence of 63% (Table 2). In contrast Facility V and W had minimal incidences (2% and 3%, respectively), regardless of Grower, indicating the significant impact that facility has on minimizing IN occurrence. Even though IN incidence was 58% or more for five of the six growers in Facility Y, only 10% incidence occurred with Grower U roots in Facility Y. This indicates that there is/are grower factors or environmental conditions that can also influence IN incidence.   </w:t>
       </w:r>
     </w:p>
     <w:p>
@@ -1304,14 +1210,7 @@
         <w:rPr>
           <w:rFonts w:ascii="Arial" w:hAnsi="Arial" w:cs="Arial"/>
         </w:rPr>
-        <w:t xml:space="preserve">Many preharvest agricultural practices have been reported to not cause IN occurrence (Jiang et al., 2015; Beam et al., 2017; Dittmar et al., 2018) while the use of ethephon prior to harvest has been reported to increase IN incidence (Dittmar et al., 2010; Arancibia et al., 2013; Clark et al., 2013). Though the survey information collected </w:t>
-      </w:r>
-      <w:r>
-        <w:rPr>
-          <w:rFonts w:ascii="Arial" w:hAnsi="Arial" w:cs="Arial"/>
-        </w:rPr>
-        <w:lastRenderedPageBreak/>
-        <w:t xml:space="preserve">was not completed in total by all the growers, the surveys did confirm that ethephon was not applied in any of the fields where roots were sourced in which IN incidence was observed. </w:t>
+        <w:t xml:space="preserve">Many preharvest agricultural practices have been reported to not cause IN occurrence (Jiang et al., 2015; Beam et al., 2017; Dittmar et al., 2018) while the use of ethephon prior to harvest has been reported to increase IN incidence (Dittmar et al., 2010; Arancibia et al., 2013; Clark et al., 2013). Though the survey information collected was not completed in total by all the growers, the surveys did confirm that ethephon was not applied in any of the fields where roots were sourced in which IN incidence was observed. </w:t>
       </w:r>
     </w:p>
     <w:p>
@@ -1327,21 +1226,7 @@
         <w:rPr>
           <w:rFonts w:ascii="Arial" w:hAnsi="Arial" w:cs="Arial"/>
         </w:rPr>
-        <w:t xml:space="preserve">Other potential preharvest factors could influence postharvest response in a given facility. For example, the use of mowing or not mowing might predispose storage roots to postharvest conditions encountered after harvest. Based on the survey, mowing practice varied among growers. Grower X was the only grower that did not mow the vines prior to harvest. Grower U mowed only a few days ahead of harvest. Grower W only mowed the vine tips off about ten days before harvest. Growers Y and Z reported they mowed a week prior to harvest. The time from mowing to harvest and the method used, may be an important consideration and possible reason for the variability of the </w:t>
-      </w:r>
-      <w:proofErr w:type="gramStart"/>
-      <w:r>
-        <w:rPr>
-          <w:rFonts w:ascii="Arial" w:hAnsi="Arial" w:cs="Arial"/>
-        </w:rPr>
-        <w:t>IN incidence</w:t>
-      </w:r>
-      <w:proofErr w:type="gramEnd"/>
-      <w:r>
-        <w:rPr>
-          <w:rFonts w:ascii="Arial" w:hAnsi="Arial" w:cs="Arial"/>
-        </w:rPr>
-        <w:t xml:space="preserve"> response of different grower roots in the same facility (Montero de Espinosa et al., 2018).</w:t>
+        <w:t>Other potential preharvest factors could influence postharvest response in a given facility. For example, the use of mowing or not mowing might predispose storage roots to postharvest conditions encountered after harvest. Based on the survey, mowing practice varied among growers. Grower X was the only grower that did not mow the vines prior to harvest. Grower U mowed only a few days ahead of harvest. Grower W only mowed the vine tips off about ten days before harvest. Growers Y and Z reported they mowed a week prior to harvest. The time from mowing to harvest and the method used, may be an important consideration and possible reason for the variability of the IN incidence response of different grower roots in the same facility (Montero de Espinosa et al., 2018).</w:t>
       </w:r>
     </w:p>
     <w:p>
@@ -1413,14 +1298,7 @@
         <w:rPr>
           <w:rFonts w:ascii="Arial" w:hAnsi="Arial" w:cs="Arial"/>
         </w:rPr>
-        <w:t xml:space="preserve">) were also correlated to the increase of IN during the first seven days after harvest (P &lt;0.001). Facility Y averaged 88ºF and </w:t>
-      </w:r>
-      <w:r>
-        <w:rPr>
-          <w:rFonts w:ascii="Arial" w:hAnsi="Arial" w:cs="Arial"/>
-        </w:rPr>
-        <w:lastRenderedPageBreak/>
-        <w:t xml:space="preserve">had the highest IN incidence, followed by Facility Z with 80ºF (which had a moderate IN incidence) with the lowest being 73ºF in Facility W (Figure 3, Table 5) which had a very low IN incidence. Similar results for </w:t>
+        <w:t xml:space="preserve">) were also correlated to the increase of IN during the first seven days after harvest (P &lt;0.001). Facility Y averaged 88ºF and had the highest IN incidence, followed by Facility Z with 80ºF (which had a moderate IN incidence) with the lowest being 73ºF in Facility W (Figure 3, Table 5) which had a very low IN incidence. Similar results for </w:t>
       </w:r>
       <w:r>
         <w:rPr>
@@ -1498,14 +1376,7 @@
         <w:rPr>
           <w:rFonts w:ascii="Arial" w:hAnsi="Arial" w:cs="Arial"/>
         </w:rPr>
-        <w:t xml:space="preserve"> et al., 2017; Boyette, 2009) and had high levels of IN (Table 3). However, RH varied considerably from recommended levels </w:t>
-      </w:r>
-      <w:r>
-        <w:rPr>
-          <w:rFonts w:ascii="Arial" w:hAnsi="Arial" w:cs="Arial"/>
-        </w:rPr>
-        <w:lastRenderedPageBreak/>
-        <w:t xml:space="preserve">and did not correlate well with IN incidence. Rather it seems like temperatures during the first fourteen DAH are the main factor influencing IN occurrence as RH variables were not good indicators of IN. Further research should evaluate the influence of low RH during the curing process as it´s been shown to affect the physiology of the roots (Boyce et al., 1956; Jones and Rosa, 1928; </w:t>
+        <w:t xml:space="preserve"> et al., 2017; Boyette, 2009) and had high levels of IN (Table 3). However, RH varied considerably from recommended levels and did not correlate well with IN incidence. Rather it seems like temperatures during the first fourteen DAH are the main factor influencing IN occurrence as RH variables were not good indicators of IN. Further research should evaluate the influence of low RH during the curing process as it´s been shown to affect the physiology of the roots (Boyce et al., 1956; Jones and Rosa, 1928; </w:t>
       </w:r>
       <w:proofErr w:type="spellStart"/>
       <w:r>
@@ -1534,21 +1405,7 @@
         <w:rPr>
           <w:rFonts w:ascii="Arial" w:hAnsi="Arial" w:cs="Arial"/>
         </w:rPr>
-        <w:t xml:space="preserve">The variables 01-30 and 15-28 days after harvest didn´t show any significant correlation with the incidence of IN at the P=0.05 level (data not shown). These two intervals contained a substantial amount of temperature and RH data points where the temperatures were below 60ºF and RH was mostly around the 85%. The lack of significance in these two intervals provides evidence that IN occurrence is critical during the first fourteen days after harvest. The </w:t>
-      </w:r>
-      <w:proofErr w:type="gramStart"/>
-      <w:r>
-        <w:rPr>
-          <w:rFonts w:ascii="Arial" w:hAnsi="Arial" w:cs="Arial"/>
-        </w:rPr>
-        <w:t>IN incidence</w:t>
-      </w:r>
-      <w:proofErr w:type="gramEnd"/>
-      <w:r>
-        <w:rPr>
-          <w:rFonts w:ascii="Arial" w:hAnsi="Arial" w:cs="Arial"/>
-        </w:rPr>
-        <w:t xml:space="preserve"> response found in commercial facilities agrees with controlled temperature studies at the research station (Montero de Espinosa et al., 2018.)</w:t>
+        <w:t>The variables 01-30 and 15-28 days after harvest didn´t show any significant correlation with the incidence of IN at the P=0.05 level (data not shown). These two intervals contained a substantial amount of temperature and RH data points where the temperatures were below 60ºF and RH was mostly around the 85%. The lack of significance in these two intervals provides evidence that IN occurrence is critical during the first fourteen days after harvest. The IN incidence response found in commercial facilities agrees with controlled temperature studies at the research station (Montero de Espinosa et al., 2018.)</w:t>
       </w:r>
     </w:p>
     <w:p>
@@ -1595,21 +1452,7 @@
         <w:rPr>
           <w:rFonts w:ascii="Arial" w:hAnsi="Arial" w:cs="Arial"/>
         </w:rPr>
-        <w:t xml:space="preserve"> analysis </w:t>
-      </w:r>
-      <w:proofErr w:type="gramStart"/>
-      <w:r>
-        <w:rPr>
-          <w:rFonts w:ascii="Arial" w:hAnsi="Arial" w:cs="Arial"/>
-        </w:rPr>
-        <w:t>with IN</w:t>
-      </w:r>
-      <w:proofErr w:type="gramEnd"/>
-      <w:r>
-        <w:rPr>
-          <w:rFonts w:ascii="Arial" w:hAnsi="Arial" w:cs="Arial"/>
-        </w:rPr>
-        <w:t xml:space="preserve"> incidence as the dependent variable was used to evaluate differences </w:t>
+        <w:t xml:space="preserve"> analysis with IN incidence as the dependent variable was used to evaluate differences </w:t>
       </w:r>
       <w:r>
         <w:rPr>
@@ -1622,14 +1465,7 @@
         <w:rPr>
           <w:rFonts w:ascii="Arial" w:hAnsi="Arial" w:cs="Arial"/>
         </w:rPr>
-        <w:t xml:space="preserve"> The three harvests were not included as fixed effects, rather, they were used as replicates. The IN incidence recorded in harvest (replication) 1 and 2 were higher than in harvest 3 (data not shown). Differences in IN incidence between growers were not significant (P&lt;0.0735); however, facility was significant with a P=0.0133 (Table 6). The interaction of these two variables was not significant. Less significance for the main effects and the interaction in 2017 than in 2016 was likely due to the lower IN incidence in 2017. When compared to the 2016 (Table 2) IN incidence was; U (36%), V (3%), W (4%), X (25%) Y (63%) and Z </w:t>
-      </w:r>
-      <w:r>
-        <w:rPr>
-          <w:rFonts w:ascii="Arial" w:hAnsi="Arial" w:cs="Arial"/>
-        </w:rPr>
-        <w:lastRenderedPageBreak/>
-        <w:t xml:space="preserve">(17%), while there was a decrease of IN occurrence in these facilities in 2017 (Table 7) (average of three harvests);  U (5%), V (2%), W (3%), X (13%), Y (9%) and Z (4%). The grower main effect was not significantly different across the six growers with averages ranging from as low as 2% (Grower Y) as high as 11% (Grower Z) (Appendix, Table 5).     </w:t>
+        <w:t xml:space="preserve"> The three harvests were not included as fixed effects, rather, they were used as replicates. The IN incidence recorded in harvest (replication) 1 and 2 were higher than in harvest 3 (data not shown). Differences in IN incidence between growers were not significant (P&lt;0.0735); however, facility was significant with a P=0.0133 (Table 6). The interaction of these two variables was not significant. Less significance for the main effects and the interaction in 2017 than in 2016 was likely due to the lower IN incidence in 2017. When compared to the 2016 (Table 2) IN incidence was; U (36%), V (3%), W (4%), X (25%) Y (63%) and Z (17%), while there was a decrease of IN occurrence in these facilities in 2017 (Table 7) (average of three harvests);  U (5%), V (2%), W (3%), X (13%), Y (9%) and Z (4%). The grower main effect was not significantly different across the six growers with averages ranging from as low as 2% (Grower Y) as high as 11% (Grower Z) (Appendix, Table 5).     </w:t>
       </w:r>
     </w:p>
     <w:p>
@@ -1658,21 +1494,7 @@
         <w:rPr>
           <w:rFonts w:ascii="Arial" w:hAnsi="Arial" w:cs="Arial"/>
         </w:rPr>
-        <w:t xml:space="preserve">first fourteen DAH may be an important factor to consider. Ambient temperatures varied between </w:t>
-      </w:r>
-      <w:proofErr w:type="gramStart"/>
-      <w:r>
-        <w:rPr>
-          <w:rFonts w:ascii="Arial" w:hAnsi="Arial" w:cs="Arial"/>
-        </w:rPr>
-        <w:t>harvests;  Harvest</w:t>
-      </w:r>
-      <w:proofErr w:type="gramEnd"/>
-      <w:r>
-        <w:rPr>
-          <w:rFonts w:ascii="Arial" w:hAnsi="Arial" w:cs="Arial"/>
-        </w:rPr>
-        <w:t xml:space="preserve"> 1 (September 14) at facilities Y, V, X and Z averaged 75</w:t>
+        <w:t>first fourteen DAH may be an important factor to consider. Ambient temperatures varied between harvests;  Harvest 1 (September 14) at facilities Y, V, X and Z averaged 75</w:t>
       </w:r>
       <w:r>
         <w:rPr>
@@ -1783,7 +1605,6 @@
           <w:rFonts w:ascii="Arial" w:hAnsi="Arial" w:cs="Arial"/>
           <w:i/>
         </w:rPr>
-        <w:lastRenderedPageBreak/>
         <w:t>Two-year combined correlation study</w:t>
       </w:r>
     </w:p>
@@ -1904,14 +1725,7 @@
         <w:rPr>
           <w:rFonts w:ascii="Arial" w:hAnsi="Arial" w:cs="Arial"/>
         </w:rPr>
-        <w:t xml:space="preserve">) during the first 01-07 and 01-14 days after harvest were also significant (Table 9). One outlier was Facility X which had a maximum of 78ºF and 15% IN incidence. Average and maximum temperatures were generally higher than in most </w:t>
-      </w:r>
-      <w:r>
-        <w:rPr>
-          <w:rFonts w:ascii="Arial" w:hAnsi="Arial" w:cs="Arial"/>
-        </w:rPr>
-        <w:lastRenderedPageBreak/>
-        <w:t>facilities and may have accounted for the higher IN incidence compared with the other facilities.</w:t>
+        <w:t>) during the first 01-07 and 01-14 days after harvest were also significant (Table 9). One outlier was Facility X which had a maximum of 78ºF and 15% IN incidence. Average and maximum temperatures were generally higher than in most facilities and may have accounted for the higher IN incidence compared with the other facilities.</w:t>
       </w:r>
     </w:p>
     <w:p>
@@ -1982,21 +1796,7 @@
         <w:rPr>
           <w:rFonts w:ascii="Arial" w:hAnsi="Arial" w:cs="Arial"/>
         </w:rPr>
-        <w:t xml:space="preserve">) was the only significant RH variable during the first seven DAH (P&lt;0.019) (Table 9). Facility W had the highest number of days below 80% RH (1.1) followed by Facility V (0.7) (Table 8). </w:t>
-      </w:r>
-      <w:proofErr w:type="gramStart"/>
-      <w:r>
-        <w:rPr>
-          <w:rFonts w:ascii="Arial" w:hAnsi="Arial" w:cs="Arial"/>
-        </w:rPr>
-        <w:t>Both of these</w:t>
-      </w:r>
-      <w:proofErr w:type="gramEnd"/>
-      <w:r>
-        <w:rPr>
-          <w:rFonts w:ascii="Arial" w:hAnsi="Arial" w:cs="Arial"/>
-        </w:rPr>
-        <w:t xml:space="preserve"> facilities had the lowest IN incidence for the first seven days (01-07). Although there appeared to be some connection with RH and IN incidence, variables were not significant for the 01-14 (Table 10), 15-28 DAH (data not shown) and the 01-30 (Table 11) time intervals. Thus, RH had limited impact on IN incidence. </w:t>
+        <w:t xml:space="preserve">) was the only significant RH variable during the first seven DAH (P&lt;0.019) (Table 9). Facility W had the highest number of days below 80% RH (1.1) followed by Facility V (0.7) (Table 8). Both of these facilities had the lowest IN incidence for the first seven days (01-07). Although there appeared to be some connection with RH and IN incidence, variables were not significant for the 01-14 (Table 10), 15-28 DAH (data not shown) and the 01-30 (Table 11) time intervals. Thus, RH had limited impact on IN incidence. </w:t>
       </w:r>
     </w:p>
     <w:p>
@@ -2011,7 +1811,6 @@
         <w:rPr>
           <w:rFonts w:ascii="Arial" w:hAnsi="Arial" w:cs="Arial"/>
         </w:rPr>
-        <w:lastRenderedPageBreak/>
         <w:t>During the 01-30 period (Table 11), the difference between the maximum and average temperature (</w:t>
       </w:r>
       <w:r>
@@ -2219,21 +2018,7 @@
         <w:rPr>
           <w:rFonts w:ascii="Arial" w:hAnsi="Arial" w:cs="Arial"/>
         </w:rPr>
-        <w:t xml:space="preserve"> </w:t>
-      </w:r>
-      <w:proofErr w:type="gramStart"/>
-      <w:r>
-        <w:rPr>
-          <w:rFonts w:ascii="Arial" w:hAnsi="Arial" w:cs="Arial"/>
-        </w:rPr>
-        <w:t>similar to</w:t>
-      </w:r>
-      <w:proofErr w:type="gramEnd"/>
-      <w:r>
-        <w:rPr>
-          <w:rFonts w:ascii="Arial" w:hAnsi="Arial" w:cs="Arial"/>
-        </w:rPr>
-        <w:t xml:space="preserve"> the ones seen in the 2016 and 2017. </w:t>
+        <w:t xml:space="preserve"> similar to the ones seen in the 2016 and 2017. </w:t>
       </w:r>
       <w:r>
         <w:rPr>
@@ -2344,7 +2129,6 @@
         <w:rPr>
           <w:rFonts w:ascii="Arial" w:hAnsi="Arial" w:cs="Arial"/>
         </w:rPr>
-        <w:lastRenderedPageBreak/>
         <w:t>A consistent correlation occurred between the incidence of IN and the temperature variables in storage (</w:t>
       </w:r>
       <w:r>
@@ -2586,19 +2370,7 @@
         <w:rPr>
           <w:rFonts w:ascii="Arial" w:hAnsi="Arial" w:cs="Arial"/>
         </w:rPr>
-        <w:t>) was significant (P</w:t>
-      </w:r>
-      <w:r>
-        <w:rPr>
-          <w:rFonts w:ascii="Arial" w:hAnsi="Arial" w:cs="Arial"/>
-        </w:rPr>
-        <w:t>&lt;0.0001</w:t>
-      </w:r>
-      <w:r>
-        <w:rPr>
-          <w:rFonts w:ascii="Arial" w:hAnsi="Arial" w:cs="Arial"/>
-        </w:rPr>
-        <w:t>) at both seven and fourteen days with R-values of 0.80 and 0.86 respectively. The lower R-values recorded for the</w:t>
+        <w:t>) was significant (P&lt;0.0001) at both seven and fourteen days with R-values of 0.80 and 0.86 respectively. The lower R-values recorded for the</w:t>
       </w:r>
       <w:r>
         <w:rPr>
@@ -2616,13 +2388,7 @@
         <w:rPr>
           <w:rFonts w:ascii="Arial" w:hAnsi="Arial" w:cs="Arial"/>
         </w:rPr>
-        <w:t>F</w:t>
-      </w:r>
-      <w:r>
-        <w:rPr>
-          <w:rFonts w:ascii="Arial" w:hAnsi="Arial" w:cs="Arial"/>
-        </w:rPr>
-        <w:t xml:space="preserve"> (</w:t>
+        <w:t>F (</w:t>
       </w:r>
       <w:r>
         <w:rPr>
@@ -2664,13 +2430,7 @@
         <w:rPr>
           <w:rFonts w:ascii="Arial" w:hAnsi="Arial" w:cs="Arial"/>
         </w:rPr>
-        <w:t>F</w:t>
-      </w:r>
-      <w:r>
-        <w:rPr>
-          <w:rFonts w:ascii="Arial" w:hAnsi="Arial" w:cs="Arial"/>
-        </w:rPr>
-        <w:t xml:space="preserve"> </w:t>
+        <w:t xml:space="preserve">F </w:t>
       </w:r>
       <w:proofErr w:type="gramStart"/>
       <w:r>
@@ -2719,14 +2479,11 @@
           <w:b/>
         </w:rPr>
       </w:pPr>
-      <w:bookmarkStart w:id="1" w:name="_GoBack"/>
-      <w:bookmarkEnd w:id="1"/>
       <w:r>
         <w:rPr>
           <w:rFonts w:ascii="Arial" w:hAnsi="Arial" w:cs="Arial"/>
           <w:b/>
         </w:rPr>
-        <w:lastRenderedPageBreak/>
         <w:t>REFERENCES</w:t>
       </w:r>
     </w:p>
@@ -2770,21 +2527,7 @@
         <w:rPr>
           <w:rFonts w:ascii="Arial" w:hAnsi="Arial" w:cs="Arial"/>
         </w:rPr>
-        <w:t>(</w:t>
-      </w:r>
-      <w:proofErr w:type="gramStart"/>
-      <w:r>
-        <w:rPr>
-          <w:rFonts w:ascii="Arial" w:hAnsi="Arial" w:cs="Arial"/>
-        </w:rPr>
-        <w:t>L.)(</w:t>
-      </w:r>
-      <w:proofErr w:type="gramEnd"/>
-      <w:r>
-        <w:rPr>
-          <w:rFonts w:ascii="Arial" w:hAnsi="Arial" w:cs="Arial"/>
-        </w:rPr>
-        <w:t>Lam). Weed Technol. 31:863–869.</w:t>
+        <w:t>(L.)(Lam). Weed Technol. 31:863–869.</w:t>
       </w:r>
     </w:p>
     <w:p>
@@ -2884,36 +2627,36 @@
         <w:rPr>
           <w:rFonts w:ascii="Arial" w:hAnsi="Arial" w:cs="Arial"/>
         </w:rPr>
-        <w:t xml:space="preserve">, T. Smith and G. Holmes., 2013. Compendium of sweetpotato diseases, pests, and disorders. The American </w:t>
+        <w:t>, T. Smith and G. Holmes., 2013. Compendium of sweetpotato diseases, pests, and disorders. The American Phytopathological Society. 2nd ed. p.144.</w:t>
+      </w:r>
+    </w:p>
+    <w:p>
+      <w:pPr>
+        <w:spacing w:line="480" w:lineRule="auto"/>
+        <w:ind w:left="567" w:hanging="567"/>
+        <w:rPr>
+          <w:rFonts w:ascii="Arial" w:hAnsi="Arial" w:cs="Arial"/>
+        </w:rPr>
+      </w:pPr>
+      <w:r>
+        <w:rPr>
+          <w:rFonts w:ascii="Arial" w:hAnsi="Arial" w:cs="Arial"/>
+        </w:rPr>
+        <w:t xml:space="preserve">Dittmar, P.J., K.M. Jennings, D.W. Monks, and J.R. Schultheis. 2010. Determining the effect of ethylene on internal black marbling expression in sweetpotato. </w:t>
       </w:r>
       <w:proofErr w:type="spellStart"/>
       <w:r>
         <w:rPr>
           <w:rFonts w:ascii="Arial" w:hAnsi="Arial" w:cs="Arial"/>
         </w:rPr>
-        <w:t>Phytopathological</w:t>
+        <w:t>HortScience</w:t>
       </w:r>
       <w:proofErr w:type="spellEnd"/>
       <w:r>
         <w:rPr>
           <w:rFonts w:ascii="Arial" w:hAnsi="Arial" w:cs="Arial"/>
         </w:rPr>
-        <w:t xml:space="preserve"> Society. 2nd ed. p.144.</w:t>
-      </w:r>
-    </w:p>
-    <w:p>
-      <w:pPr>
-        <w:spacing w:line="480" w:lineRule="auto"/>
-        <w:ind w:left="567" w:hanging="567"/>
-        <w:rPr>
-          <w:rFonts w:ascii="Arial" w:hAnsi="Arial" w:cs="Arial"/>
-        </w:rPr>
-      </w:pPr>
-      <w:r>
-        <w:rPr>
-          <w:rFonts w:ascii="Arial" w:hAnsi="Arial" w:cs="Arial"/>
-        </w:rPr>
-        <w:t>Dittmar, P.J., K.M. Jennings, D.W. Monks, and J.R. Schultheis. 2010. Determining the effect of ethylene on internal black marbling expression in sweetpotato. HortScience 45:488–489 (</w:t>
+        <w:t xml:space="preserve"> 45:488–489 (</w:t>
       </w:r>
       <w:proofErr w:type="spellStart"/>
       <w:r>
@@ -2942,7 +2685,6 @@
         <w:rPr>
           <w:rFonts w:ascii="Arial" w:hAnsi="Arial" w:cs="Arial"/>
         </w:rPr>
-        <w:lastRenderedPageBreak/>
         <w:t xml:space="preserve">Dittmar, PJ., J.R. Schultheis, K.M. Jennings, D.W. Monks, S. Chaudhari, S. Meyers, and C. Jiang. 2018. Effect of cultivar, ethephon, flooding and storage duration on sweetpotato internal necrosis. </w:t>
       </w:r>
       <w:proofErr w:type="gramStart"/>
@@ -3037,19 +2779,11 @@
         <w:t xml:space="preserve">Jiang, C., </w:t>
       </w:r>
       <w:proofErr w:type="spellStart"/>
-      <w:proofErr w:type="gramStart"/>
       <w:r>
         <w:rPr>
           <w:rFonts w:ascii="Arial" w:hAnsi="Arial" w:cs="Arial"/>
         </w:rPr>
-        <w:t>P.Perkins</w:t>
-      </w:r>
-      <w:proofErr w:type="gramEnd"/>
-      <w:r>
-        <w:rPr>
-          <w:rFonts w:ascii="Arial" w:hAnsi="Arial" w:cs="Arial"/>
-        </w:rPr>
-        <w:t>-Veazie</w:t>
+        <w:t>P.Perkins-Veazie</w:t>
       </w:r>
       <w:proofErr w:type="spellEnd"/>
       <w:r>
@@ -3158,14 +2892,28 @@
         <w:rPr>
           <w:rFonts w:ascii="Arial" w:hAnsi="Arial" w:cs="Arial"/>
         </w:rPr>
-        <w:t>, and M.D. Boyette. 2018. Preharvest and postharvest effects on internal necrosis incidence and severity in ‘Covington’ sweetpotato, 2016 and 2017. HortScience 53(9</w:t>
+        <w:t xml:space="preserve">, and M.D. Boyette. 2018. Preharvest and postharvest effects on internal necrosis incidence and severity in ‘Covington’ sweetpotato, 2016 and 2017. </w:t>
+      </w:r>
+      <w:proofErr w:type="spellStart"/>
+      <w:r>
+        <w:rPr>
+          <w:rFonts w:ascii="Arial" w:hAnsi="Arial" w:cs="Arial"/>
+        </w:rPr>
+        <w:t>HortScience</w:t>
+      </w:r>
+      <w:proofErr w:type="spellEnd"/>
+      <w:r>
+        <w:rPr>
+          <w:rFonts w:ascii="Arial" w:hAnsi="Arial" w:cs="Arial"/>
+        </w:rPr>
+        <w:t xml:space="preserve"> 53(9)</w:t>
       </w:r>
       <w:proofErr w:type="gramStart"/>
       <w:r>
         <w:rPr>
           <w:rFonts w:ascii="Arial" w:hAnsi="Arial" w:cs="Arial"/>
         </w:rPr>
-        <w:t>):Supplement</w:t>
+        <w:t>:Supplement</w:t>
       </w:r>
       <w:proofErr w:type="gramEnd"/>
       <w:r>
@@ -3279,14 +3027,7 @@
         <w:rPr>
           <w:rFonts w:ascii="Arial" w:hAnsi="Arial" w:cs="Arial"/>
         </w:rPr>
-        <w:t xml:space="preserve">. 2017. Influence of development, postharvest handling, and storage conditions on the </w:t>
-      </w:r>
-      <w:r>
-        <w:rPr>
-          <w:rFonts w:ascii="Arial" w:hAnsi="Arial" w:cs="Arial"/>
-        </w:rPr>
-        <w:lastRenderedPageBreak/>
-        <w:t>carbohydrate components of sweetpotato (</w:t>
+        <w:t>. 2017. Influence of development, postharvest handling, and storage conditions on the carbohydrate components of sweetpotato (</w:t>
       </w:r>
       <w:r>
         <w:rPr>
@@ -3377,11 +3118,19 @@
           <w:rFonts w:ascii="Arial" w:hAnsi="Arial" w:cs="Arial"/>
         </w:rPr>
       </w:pPr>
+      <w:proofErr w:type="spellStart"/>
       <w:r>
         <w:rPr>
           <w:rFonts w:ascii="Arial" w:hAnsi="Arial" w:cs="Arial"/>
         </w:rPr>
-        <w:t xml:space="preserve">Yencho, G.C., K.V. </w:t>
+        <w:t>Yencho</w:t>
+      </w:r>
+      <w:proofErr w:type="spellEnd"/>
+      <w:r>
+        <w:rPr>
+          <w:rFonts w:ascii="Arial" w:hAnsi="Arial" w:cs="Arial"/>
+        </w:rPr>
+        <w:t xml:space="preserve">, G.C., K.V. </w:t>
       </w:r>
       <w:proofErr w:type="spellStart"/>
       <w:r>
@@ -3395,7 +3144,21 @@
         <w:rPr>
           <w:rFonts w:ascii="Arial" w:hAnsi="Arial" w:cs="Arial"/>
         </w:rPr>
-        <w:t xml:space="preserve">, J.R. Schultheis, Z. </w:t>
+        <w:t xml:space="preserve">, J.R. </w:t>
+      </w:r>
+      <w:proofErr w:type="spellStart"/>
+      <w:r>
+        <w:rPr>
+          <w:rFonts w:ascii="Arial" w:hAnsi="Arial" w:cs="Arial"/>
+        </w:rPr>
+        <w:t>Schultheis</w:t>
+      </w:r>
+      <w:proofErr w:type="spellEnd"/>
+      <w:r>
+        <w:rPr>
+          <w:rFonts w:ascii="Arial" w:hAnsi="Arial" w:cs="Arial"/>
+        </w:rPr>
+        <w:t xml:space="preserve">, Z. </w:t>
       </w:r>
       <w:proofErr w:type="spellStart"/>
       <w:r>
@@ -3534,7 +3297,6 @@
         <w:rPr>
           <w:rFonts w:ascii="Arial" w:hAnsi="Arial" w:cs="Arial"/>
         </w:rPr>
-        <w:lastRenderedPageBreak/>
         <w:t xml:space="preserve">[FAOSTAT] 2001. FAO Statistical Database. </w:t>
       </w:r>
     </w:p>
@@ -3820,7 +3582,6 @@
         <w:rPr>
           <w:rFonts w:ascii="Arial" w:hAnsi="Arial" w:cs="Arial"/>
         </w:rPr>
-        <w:lastRenderedPageBreak/>
         <w:t>Table 1. Type 3 tests fixed effects, 2016.</w:t>
       </w:r>
     </w:p>
@@ -8804,17 +8565,25 @@
                 <w:rFonts w:ascii="Arial" w:hAnsi="Arial" w:cs="Arial"/>
               </w:rPr>
             </w:pPr>
-            <w:r>
-              <w:rPr>
-                <w:rFonts w:ascii="Arial" w:hAnsi="Arial" w:cs="Arial"/>
-              </w:rPr>
-              <w:t xml:space="preserve">DaysTemp                            </w:t>
-            </w:r>
             <w:proofErr w:type="spellStart"/>
             <w:r>
               <w:rPr>
                 <w:rFonts w:ascii="Arial" w:hAnsi="Arial" w:cs="Arial"/>
               </w:rPr>
+              <w:t>DaysTemp</w:t>
+            </w:r>
+            <w:proofErr w:type="spellEnd"/>
+            <w:r>
+              <w:rPr>
+                <w:rFonts w:ascii="Arial" w:hAnsi="Arial" w:cs="Arial"/>
+              </w:rPr>
+              <w:t xml:space="preserve">                            </w:t>
+            </w:r>
+            <w:proofErr w:type="spellStart"/>
+            <w:r>
+              <w:rPr>
+                <w:rFonts w:ascii="Arial" w:hAnsi="Arial" w:cs="Arial"/>
+              </w:rPr>
               <w:t>DaysRH</w:t>
             </w:r>
             <w:proofErr w:type="spellEnd"/>
@@ -8822,8 +8591,16 @@
               <w:rPr>
                 <w:rFonts w:ascii="Arial" w:hAnsi="Arial" w:cs="Arial"/>
               </w:rPr>
-              <w:t xml:space="preserve">                              DaysTemp</w:t>
-            </w:r>
+              <w:t xml:space="preserve">                              </w:t>
+            </w:r>
+            <w:proofErr w:type="spellStart"/>
+            <w:r>
+              <w:rPr>
+                <w:rFonts w:ascii="Arial" w:hAnsi="Arial" w:cs="Arial"/>
+              </w:rPr>
+              <w:t>DaysTemp</w:t>
+            </w:r>
+            <w:proofErr w:type="spellEnd"/>
           </w:p>
           <w:p>
             <w:pPr>
@@ -9792,7 +9569,6 @@
         <w:rPr>
           <w:rFonts w:ascii="Arial" w:hAnsi="Arial" w:cs="Arial"/>
         </w:rPr>
-        <w:lastRenderedPageBreak/>
         <w:t>Table 4. Pearson correlation coefficient, N=18 for 01-14 DAH, 2016.</w:t>
       </w:r>
       <w:r>
@@ -11137,17 +10913,25 @@
                 <w:rFonts w:ascii="Arial" w:hAnsi="Arial" w:cs="Arial"/>
               </w:rPr>
             </w:pPr>
-            <w:r>
-              <w:rPr>
-                <w:rFonts w:ascii="Arial" w:hAnsi="Arial" w:cs="Arial"/>
-              </w:rPr>
-              <w:t xml:space="preserve">DaysTemp                       </w:t>
-            </w:r>
             <w:proofErr w:type="spellStart"/>
             <w:r>
               <w:rPr>
                 <w:rFonts w:ascii="Arial" w:hAnsi="Arial" w:cs="Arial"/>
               </w:rPr>
+              <w:t>DaysTemp</w:t>
+            </w:r>
+            <w:proofErr w:type="spellEnd"/>
+            <w:r>
+              <w:rPr>
+                <w:rFonts w:ascii="Arial" w:hAnsi="Arial" w:cs="Arial"/>
+              </w:rPr>
+              <w:t xml:space="preserve">                       </w:t>
+            </w:r>
+            <w:proofErr w:type="spellStart"/>
+            <w:r>
+              <w:rPr>
+                <w:rFonts w:ascii="Arial" w:hAnsi="Arial" w:cs="Arial"/>
+              </w:rPr>
               <w:t>DaysRH</w:t>
             </w:r>
             <w:proofErr w:type="spellEnd"/>
@@ -11155,8 +10939,16 @@
               <w:rPr>
                 <w:rFonts w:ascii="Arial" w:hAnsi="Arial" w:cs="Arial"/>
               </w:rPr>
-              <w:t xml:space="preserve">                              DaysTemp</w:t>
-            </w:r>
+              <w:t xml:space="preserve">                              </w:t>
+            </w:r>
+            <w:proofErr w:type="spellStart"/>
+            <w:r>
+              <w:rPr>
+                <w:rFonts w:ascii="Arial" w:hAnsi="Arial" w:cs="Arial"/>
+              </w:rPr>
+              <w:t>DaysTemp</w:t>
+            </w:r>
+            <w:proofErr w:type="spellEnd"/>
           </w:p>
           <w:p>
             <w:pPr>
@@ -11609,7 +11401,6 @@
         <w:rPr>
           <w:rFonts w:ascii="Arial" w:hAnsi="Arial" w:cs="Arial"/>
         </w:rPr>
-        <w:lastRenderedPageBreak/>
         <w:t>Table 5. Internal necrosis incidence, temperature and RH variables during the intervals 01-07 and 01-14 DAH, 2016 and</w:t>
       </w:r>
       <w:r>
@@ -16536,7 +16327,6 @@
         <w:rPr>
           <w:rFonts w:ascii="Arial" w:hAnsi="Arial" w:cs="Arial"/>
         </w:rPr>
-        <w:lastRenderedPageBreak/>
         <w:t>Table 6. Type 3 tests of fixed effects, 2017.</w:t>
       </w:r>
     </w:p>
@@ -17885,34 +17675,19 @@
         <w:rPr>
           <w:rFonts w:ascii="Arial" w:hAnsi="Arial" w:cs="Arial"/>
         </w:rPr>
-        <w:lastRenderedPageBreak/>
         <w:t xml:space="preserve">Table 7. Average percentage of IN for each grower (column) at each facility </w:t>
       </w:r>
       <w:r>
         <w:rPr>
           <w:rFonts w:ascii="Arial" w:hAnsi="Arial" w:cs="Arial"/>
         </w:rPr>
-        <w:t xml:space="preserve">              </w:t>
-      </w:r>
-      <w:proofErr w:type="gramStart"/>
-      <w:r>
-        <w:rPr>
-          <w:rFonts w:ascii="Arial" w:hAnsi="Arial" w:cs="Arial"/>
-        </w:rPr>
-        <w:t xml:space="preserve">   </w:t>
+        <w:t xml:space="preserve">                 </w:t>
       </w:r>
       <w:r>
         <w:rPr>
           <w:rFonts w:ascii="Arial" w:hAnsi="Arial" w:cs="Arial"/>
         </w:rPr>
-        <w:t>(</w:t>
-      </w:r>
-      <w:proofErr w:type="gramEnd"/>
-      <w:r>
-        <w:rPr>
-          <w:rFonts w:ascii="Arial" w:hAnsi="Arial" w:cs="Arial"/>
-        </w:rPr>
-        <w:t>rows)</w:t>
+        <w:t>(rows)</w:t>
       </w:r>
       <w:r>
         <w:rPr>
@@ -21693,7 +21468,6 @@
         <w:rPr>
           <w:rFonts w:ascii="Arial" w:hAnsi="Arial" w:cs="Arial"/>
         </w:rPr>
-        <w:lastRenderedPageBreak/>
         <w:t>Table 8. Internal necrosis incidence, temperature and RH variables during the intervals 01-07, 01-14 and 01-30 DAH for each facility, 2016 and 2017</w:t>
       </w:r>
       <w:r>
@@ -29787,17 +29561,25 @@
                 <w:rFonts w:ascii="Arial" w:hAnsi="Arial" w:cs="Arial"/>
               </w:rPr>
             </w:pPr>
-            <w:r>
-              <w:rPr>
-                <w:rFonts w:ascii="Arial" w:hAnsi="Arial" w:cs="Arial"/>
-              </w:rPr>
-              <w:t xml:space="preserve">DaysTemp                       </w:t>
-            </w:r>
             <w:proofErr w:type="spellStart"/>
             <w:r>
               <w:rPr>
                 <w:rFonts w:ascii="Arial" w:hAnsi="Arial" w:cs="Arial"/>
               </w:rPr>
+              <w:t>DaysTemp</w:t>
+            </w:r>
+            <w:proofErr w:type="spellEnd"/>
+            <w:r>
+              <w:rPr>
+                <w:rFonts w:ascii="Arial" w:hAnsi="Arial" w:cs="Arial"/>
+              </w:rPr>
+              <w:t xml:space="preserve">                       </w:t>
+            </w:r>
+            <w:proofErr w:type="spellStart"/>
+            <w:r>
+              <w:rPr>
+                <w:rFonts w:ascii="Arial" w:hAnsi="Arial" w:cs="Arial"/>
+              </w:rPr>
               <w:t>DaysRH</w:t>
             </w:r>
             <w:proofErr w:type="spellEnd"/>
@@ -29805,8 +29587,16 @@
               <w:rPr>
                 <w:rFonts w:ascii="Arial" w:hAnsi="Arial" w:cs="Arial"/>
               </w:rPr>
-              <w:t xml:space="preserve">                              DaysTemp</w:t>
-            </w:r>
+              <w:t xml:space="preserve">                              </w:t>
+            </w:r>
+            <w:proofErr w:type="spellStart"/>
+            <w:r>
+              <w:rPr>
+                <w:rFonts w:ascii="Arial" w:hAnsi="Arial" w:cs="Arial"/>
+              </w:rPr>
+              <w:t>DaysTemp</w:t>
+            </w:r>
+            <w:proofErr w:type="spellEnd"/>
           </w:p>
           <w:p>
             <w:pPr>
@@ -30257,7 +30047,6 @@
         <w:rPr>
           <w:rFonts w:ascii="Arial" w:hAnsi="Arial" w:cs="Arial"/>
         </w:rPr>
-        <w:lastRenderedPageBreak/>
         <w:t>Table 10. Pearson correlation coefficient, N=123 for 01-14 DAH, 2016 – 2017 combined.</w:t>
       </w:r>
     </w:p>
@@ -31635,17 +31424,25 @@
                 <w:rFonts w:ascii="Arial" w:hAnsi="Arial" w:cs="Arial"/>
               </w:rPr>
             </w:pPr>
-            <w:r>
-              <w:rPr>
-                <w:rFonts w:ascii="Arial" w:hAnsi="Arial" w:cs="Arial"/>
-              </w:rPr>
-              <w:t xml:space="preserve">DaysTemp                       </w:t>
-            </w:r>
             <w:proofErr w:type="spellStart"/>
             <w:r>
               <w:rPr>
                 <w:rFonts w:ascii="Arial" w:hAnsi="Arial" w:cs="Arial"/>
               </w:rPr>
+              <w:t>DaysTemp</w:t>
+            </w:r>
+            <w:proofErr w:type="spellEnd"/>
+            <w:r>
+              <w:rPr>
+                <w:rFonts w:ascii="Arial" w:hAnsi="Arial" w:cs="Arial"/>
+              </w:rPr>
+              <w:t xml:space="preserve">                       </w:t>
+            </w:r>
+            <w:proofErr w:type="spellStart"/>
+            <w:r>
+              <w:rPr>
+                <w:rFonts w:ascii="Arial" w:hAnsi="Arial" w:cs="Arial"/>
+              </w:rPr>
               <w:t>DaysRH</w:t>
             </w:r>
             <w:proofErr w:type="spellEnd"/>
@@ -31653,8 +31450,16 @@
               <w:rPr>
                 <w:rFonts w:ascii="Arial" w:hAnsi="Arial" w:cs="Arial"/>
               </w:rPr>
-              <w:t xml:space="preserve">                              DaysTemp</w:t>
-            </w:r>
+              <w:t xml:space="preserve">                              </w:t>
+            </w:r>
+            <w:proofErr w:type="spellStart"/>
+            <w:r>
+              <w:rPr>
+                <w:rFonts w:ascii="Arial" w:hAnsi="Arial" w:cs="Arial"/>
+              </w:rPr>
+              <w:t>DaysTemp</w:t>
+            </w:r>
+            <w:proofErr w:type="spellEnd"/>
           </w:p>
           <w:p>
             <w:pPr>
@@ -32095,7 +31900,6 @@
         <w:rPr>
           <w:rFonts w:ascii="Arial" w:hAnsi="Arial" w:cs="Arial"/>
         </w:rPr>
-        <w:lastRenderedPageBreak/>
         <w:t>Table 11. Pearson correlation coefficient, N=123 for 01-30 DAH, 2016 – 2017 combined</w:t>
       </w:r>
       <w:r>
@@ -33424,17 +33228,25 @@
                 <w:rFonts w:ascii="Arial" w:hAnsi="Arial" w:cs="Arial"/>
               </w:rPr>
             </w:pPr>
-            <w:r>
-              <w:rPr>
-                <w:rFonts w:ascii="Arial" w:hAnsi="Arial" w:cs="Arial"/>
-              </w:rPr>
-              <w:t xml:space="preserve">DaysTemp                       </w:t>
-            </w:r>
             <w:proofErr w:type="spellStart"/>
             <w:r>
               <w:rPr>
                 <w:rFonts w:ascii="Arial" w:hAnsi="Arial" w:cs="Arial"/>
               </w:rPr>
+              <w:t>DaysTemp</w:t>
+            </w:r>
+            <w:proofErr w:type="spellEnd"/>
+            <w:r>
+              <w:rPr>
+                <w:rFonts w:ascii="Arial" w:hAnsi="Arial" w:cs="Arial"/>
+              </w:rPr>
+              <w:t xml:space="preserve">                       </w:t>
+            </w:r>
+            <w:proofErr w:type="spellStart"/>
+            <w:r>
+              <w:rPr>
+                <w:rFonts w:ascii="Arial" w:hAnsi="Arial" w:cs="Arial"/>
+              </w:rPr>
               <w:t>DaysRH</w:t>
             </w:r>
             <w:proofErr w:type="spellEnd"/>
@@ -33442,8 +33254,16 @@
               <w:rPr>
                 <w:rFonts w:ascii="Arial" w:hAnsi="Arial" w:cs="Arial"/>
               </w:rPr>
-              <w:t xml:space="preserve">                              DaysTemp</w:t>
-            </w:r>
+              <w:t xml:space="preserve">                              </w:t>
+            </w:r>
+            <w:proofErr w:type="spellStart"/>
+            <w:r>
+              <w:rPr>
+                <w:rFonts w:ascii="Arial" w:hAnsi="Arial" w:cs="Arial"/>
+              </w:rPr>
+              <w:t>DaysTemp</w:t>
+            </w:r>
+            <w:proofErr w:type="spellEnd"/>
           </w:p>
           <w:p>
             <w:pPr>
@@ -34033,7 +33853,6 @@
               <w:rPr>
                 <w:rFonts w:ascii="Arial" w:hAnsi="Arial" w:cs="Arial"/>
               </w:rPr>
-              <w:lastRenderedPageBreak/>
               <w:t>Facility</w:t>
             </w:r>
           </w:p>
@@ -40425,7 +40244,6 @@
         <w:rPr>
           <w:rFonts w:ascii="Arial" w:hAnsi="Arial" w:cs="Arial"/>
         </w:rPr>
-        <w:lastRenderedPageBreak/>
         <w:t xml:space="preserve">Table 13. </w:t>
       </w:r>
       <w:r>
@@ -43646,7 +43464,7 @@
 </file>
 
 <file path=word/endnotes.xml><?xml version="1.0" encoding="utf-8"?>
-<w:endnotes xmlns:wpc="http://schemas.microsoft.com/office/word/2010/wordprocessingCanvas" xmlns:cx="http://schemas.microsoft.com/office/drawing/2014/chartex" xmlns:cx1="http://schemas.microsoft.com/office/drawing/2015/9/8/chartex" xmlns:cx2="http://schemas.microsoft.com/office/drawing/2015/10/21/chartex" xmlns:cx3="http://schemas.microsoft.com/office/drawing/2016/5/9/chartex" xmlns:cx4="http://schemas.microsoft.com/office/drawing/2016/5/10/chartex" xmlns:cx5="http://schemas.microsoft.com/office/drawing/2016/5/11/chartex" xmlns:cx6="http://schemas.microsoft.com/office/drawing/2016/5/12/chartex" xmlns:cx7="http://schemas.microsoft.com/office/drawing/2016/5/13/chartex" xmlns:cx8="http://schemas.microsoft.com/office/drawing/2016/5/14/chartex" xmlns:mc="http://schemas.openxmlformats.org/markup-compatibility/2006" xmlns:aink="http://schemas.microsoft.com/office/drawing/2016/ink" xmlns:am3d="http://schemas.microsoft.com/office/drawing/2017/model3d" xmlns:o="urn:schemas-microsoft-com:office:office" xmlns:r="http://schemas.openxmlformats.org/officeDocument/2006/relationships" xmlns:m="http://schemas.openxmlformats.org/officeDocument/2006/math" xmlns:v="urn:schemas-microsoft-com:vml" xmlns:wp14="http://schemas.microsoft.com/office/word/2010/wordprocessingDrawing" xmlns:wp="http://schemas.openxmlformats.org/drawingml/2006/wordprocessingDrawing" xmlns:w10="urn:schemas-microsoft-com:office:word" xmlns:w="http://schemas.openxmlformats.org/wordprocessingml/2006/main" xmlns:w14="http://schemas.microsoft.com/office/word/2010/wordml" xmlns:w15="http://schemas.microsoft.com/office/word/2012/wordml" xmlns:w16cid="http://schemas.microsoft.com/office/word/2016/wordml/cid" xmlns:w16se="http://schemas.microsoft.com/office/word/2015/wordml/symex" xmlns:wpg="http://schemas.microsoft.com/office/word/2010/wordprocessingGroup" xmlns:wpi="http://schemas.microsoft.com/office/word/2010/wordprocessingInk" xmlns:wne="http://schemas.microsoft.com/office/word/2006/wordml" xmlns:wps="http://schemas.microsoft.com/office/word/2010/wordprocessingShape" mc:Ignorable="w14 w15 w16se w16cid wp14">
+<w:endnotes xmlns:wpc="http://schemas.microsoft.com/office/word/2010/wordprocessingCanvas" xmlns:cx="http://schemas.microsoft.com/office/drawing/2014/chartex" xmlns:cx1="http://schemas.microsoft.com/office/drawing/2015/9/8/chartex" xmlns:mc="http://schemas.openxmlformats.org/markup-compatibility/2006" xmlns:o="urn:schemas-microsoft-com:office:office" xmlns:r="http://schemas.openxmlformats.org/officeDocument/2006/relationships" xmlns:m="http://schemas.openxmlformats.org/officeDocument/2006/math" xmlns:v="urn:schemas-microsoft-com:vml" xmlns:wp14="http://schemas.microsoft.com/office/word/2010/wordprocessingDrawing" xmlns:wp="http://schemas.openxmlformats.org/drawingml/2006/wordprocessingDrawing" xmlns:w10="urn:schemas-microsoft-com:office:word" xmlns:w="http://schemas.openxmlformats.org/wordprocessingml/2006/main" xmlns:w14="http://schemas.microsoft.com/office/word/2010/wordml" xmlns:w15="http://schemas.microsoft.com/office/word/2012/wordml" xmlns:w16se="http://schemas.microsoft.com/office/word/2015/wordml/symex" xmlns:wpg="http://schemas.microsoft.com/office/word/2010/wordprocessingGroup" xmlns:wpi="http://schemas.microsoft.com/office/word/2010/wordprocessingInk" xmlns:wne="http://schemas.microsoft.com/office/word/2006/wordml" xmlns:wps="http://schemas.microsoft.com/office/word/2010/wordprocessingShape" mc:Ignorable="w14 w15 w16se wp14">
   <w:endnote w:type="separator" w:id="-1">
     <w:p>
       <w:r>
@@ -43665,7 +43483,7 @@
 </file>
 
 <file path=word/footer1.xml><?xml version="1.0" encoding="utf-8"?>
-<w:ftr xmlns:wpc="http://schemas.microsoft.com/office/word/2010/wordprocessingCanvas" xmlns:cx="http://schemas.microsoft.com/office/drawing/2014/chartex" xmlns:cx1="http://schemas.microsoft.com/office/drawing/2015/9/8/chartex" xmlns:cx2="http://schemas.microsoft.com/office/drawing/2015/10/21/chartex" xmlns:cx3="http://schemas.microsoft.com/office/drawing/2016/5/9/chartex" xmlns:cx4="http://schemas.microsoft.com/office/drawing/2016/5/10/chartex" xmlns:cx5="http://schemas.microsoft.com/office/drawing/2016/5/11/chartex" xmlns:cx6="http://schemas.microsoft.com/office/drawing/2016/5/12/chartex" xmlns:cx7="http://schemas.microsoft.com/office/drawing/2016/5/13/chartex" xmlns:cx8="http://schemas.microsoft.com/office/drawing/2016/5/14/chartex" xmlns:mc="http://schemas.openxmlformats.org/markup-compatibility/2006" xmlns:aink="http://schemas.microsoft.com/office/drawing/2016/ink" xmlns:am3d="http://schemas.microsoft.com/office/drawing/2017/model3d" xmlns:o="urn:schemas-microsoft-com:office:office" xmlns:r="http://schemas.openxmlformats.org/officeDocument/2006/relationships" xmlns:m="http://schemas.openxmlformats.org/officeDocument/2006/math" xmlns:v="urn:schemas-microsoft-com:vml" xmlns:wp14="http://schemas.microsoft.com/office/word/2010/wordprocessingDrawing" xmlns:wp="http://schemas.openxmlformats.org/drawingml/2006/wordprocessingDrawing" xmlns:w10="urn:schemas-microsoft-com:office:word" xmlns:w="http://schemas.openxmlformats.org/wordprocessingml/2006/main" xmlns:w14="http://schemas.microsoft.com/office/word/2010/wordml" xmlns:w15="http://schemas.microsoft.com/office/word/2012/wordml" xmlns:w16cid="http://schemas.microsoft.com/office/word/2016/wordml/cid" xmlns:w16se="http://schemas.microsoft.com/office/word/2015/wordml/symex" xmlns:wpg="http://schemas.microsoft.com/office/word/2010/wordprocessingGroup" xmlns:wpi="http://schemas.microsoft.com/office/word/2010/wordprocessingInk" xmlns:wne="http://schemas.microsoft.com/office/word/2006/wordml" xmlns:wps="http://schemas.microsoft.com/office/word/2010/wordprocessingShape" mc:Ignorable="w14 w15 w16se w16cid wp14">
+<w:ftr xmlns:wpc="http://schemas.microsoft.com/office/word/2010/wordprocessingCanvas" xmlns:cx="http://schemas.microsoft.com/office/drawing/2014/chartex" xmlns:cx1="http://schemas.microsoft.com/office/drawing/2015/9/8/chartex" xmlns:mc="http://schemas.openxmlformats.org/markup-compatibility/2006" xmlns:o="urn:schemas-microsoft-com:office:office" xmlns:r="http://schemas.openxmlformats.org/officeDocument/2006/relationships" xmlns:m="http://schemas.openxmlformats.org/officeDocument/2006/math" xmlns:v="urn:schemas-microsoft-com:vml" xmlns:wp14="http://schemas.microsoft.com/office/word/2010/wordprocessingDrawing" xmlns:wp="http://schemas.openxmlformats.org/drawingml/2006/wordprocessingDrawing" xmlns:w10="urn:schemas-microsoft-com:office:word" xmlns:w="http://schemas.openxmlformats.org/wordprocessingml/2006/main" xmlns:w14="http://schemas.microsoft.com/office/word/2010/wordml" xmlns:w15="http://schemas.microsoft.com/office/word/2012/wordml" xmlns:w16se="http://schemas.microsoft.com/office/word/2015/wordml/symex" xmlns:wpg="http://schemas.microsoft.com/office/word/2010/wordprocessingGroup" xmlns:wpi="http://schemas.microsoft.com/office/word/2010/wordprocessingInk" xmlns:wne="http://schemas.microsoft.com/office/word/2006/wordml" xmlns:wps="http://schemas.microsoft.com/office/word/2010/wordprocessingShape" mc:Ignorable="w14 w15 w16se wp14">
   <w:p>
     <w:pPr>
       <w:pStyle w:val="Footer"/>
@@ -43680,7 +43498,7 @@
 </file>
 
 <file path=word/footnotes.xml><?xml version="1.0" encoding="utf-8"?>
-<w:footnotes xmlns:wpc="http://schemas.microsoft.com/office/word/2010/wordprocessingCanvas" xmlns:cx="http://schemas.microsoft.com/office/drawing/2014/chartex" xmlns:cx1="http://schemas.microsoft.com/office/drawing/2015/9/8/chartex" xmlns:cx2="http://schemas.microsoft.com/office/drawing/2015/10/21/chartex" xmlns:cx3="http://schemas.microsoft.com/office/drawing/2016/5/9/chartex" xmlns:cx4="http://schemas.microsoft.com/office/drawing/2016/5/10/chartex" xmlns:cx5="http://schemas.microsoft.com/office/drawing/2016/5/11/chartex" xmlns:cx6="http://schemas.microsoft.com/office/drawing/2016/5/12/chartex" xmlns:cx7="http://schemas.microsoft.com/office/drawing/2016/5/13/chartex" xmlns:cx8="http://schemas.microsoft.com/office/drawing/2016/5/14/chartex" xmlns:mc="http://schemas.openxmlformats.org/markup-compatibility/2006" xmlns:aink="http://schemas.microsoft.com/office/drawing/2016/ink" xmlns:am3d="http://schemas.microsoft.com/office/drawing/2017/model3d" xmlns:o="urn:schemas-microsoft-com:office:office" xmlns:r="http://schemas.openxmlformats.org/officeDocument/2006/relationships" xmlns:m="http://schemas.openxmlformats.org/officeDocument/2006/math" xmlns:v="urn:schemas-microsoft-com:vml" xmlns:wp14="http://schemas.microsoft.com/office/word/2010/wordprocessingDrawing" xmlns:wp="http://schemas.openxmlformats.org/drawingml/2006/wordprocessingDrawing" xmlns:w10="urn:schemas-microsoft-com:office:word" xmlns:w="http://schemas.openxmlformats.org/wordprocessingml/2006/main" xmlns:w14="http://schemas.microsoft.com/office/word/2010/wordml" xmlns:w15="http://schemas.microsoft.com/office/word/2012/wordml" xmlns:w16cid="http://schemas.microsoft.com/office/word/2016/wordml/cid" xmlns:w16se="http://schemas.microsoft.com/office/word/2015/wordml/symex" xmlns:wpg="http://schemas.microsoft.com/office/word/2010/wordprocessingGroup" xmlns:wpi="http://schemas.microsoft.com/office/word/2010/wordprocessingInk" xmlns:wne="http://schemas.microsoft.com/office/word/2006/wordml" xmlns:wps="http://schemas.microsoft.com/office/word/2010/wordprocessingShape" mc:Ignorable="w14 w15 w16se w16cid wp14">
+<w:footnotes xmlns:wpc="http://schemas.microsoft.com/office/word/2010/wordprocessingCanvas" xmlns:cx="http://schemas.microsoft.com/office/drawing/2014/chartex" xmlns:cx1="http://schemas.microsoft.com/office/drawing/2015/9/8/chartex" xmlns:mc="http://schemas.openxmlformats.org/markup-compatibility/2006" xmlns:o="urn:schemas-microsoft-com:office:office" xmlns:r="http://schemas.openxmlformats.org/officeDocument/2006/relationships" xmlns:m="http://schemas.openxmlformats.org/officeDocument/2006/math" xmlns:v="urn:schemas-microsoft-com:vml" xmlns:wp14="http://schemas.microsoft.com/office/word/2010/wordprocessingDrawing" xmlns:wp="http://schemas.openxmlformats.org/drawingml/2006/wordprocessingDrawing" xmlns:w10="urn:schemas-microsoft-com:office:word" xmlns:w="http://schemas.openxmlformats.org/wordprocessingml/2006/main" xmlns:w14="http://schemas.microsoft.com/office/word/2010/wordml" xmlns:w15="http://schemas.microsoft.com/office/word/2012/wordml" xmlns:w16se="http://schemas.microsoft.com/office/word/2015/wordml/symex" xmlns:wpg="http://schemas.microsoft.com/office/word/2010/wordprocessingGroup" xmlns:wpi="http://schemas.microsoft.com/office/word/2010/wordprocessingInk" xmlns:wne="http://schemas.microsoft.com/office/word/2006/wordml" xmlns:wps="http://schemas.microsoft.com/office/word/2010/wordprocessingShape" mc:Ignorable="w14 w15 w16se wp14">
   <w:footnote w:type="separator" w:id="-1">
     <w:p>
       <w:r>
@@ -43699,7 +43517,7 @@
 </file>
 
 <file path=word/styles.xml><?xml version="1.0" encoding="utf-8"?>
-<w:styles xmlns:mc="http://schemas.openxmlformats.org/markup-compatibility/2006" xmlns:r="http://schemas.openxmlformats.org/officeDocument/2006/relationships" xmlns:w="http://schemas.openxmlformats.org/wordprocessingml/2006/main" xmlns:w14="http://schemas.microsoft.com/office/word/2010/wordml" xmlns:w15="http://schemas.microsoft.com/office/word/2012/wordml" xmlns:w16cid="http://schemas.microsoft.com/office/word/2016/wordml/cid" xmlns:w16se="http://schemas.microsoft.com/office/word/2015/wordml/symex" mc:Ignorable="w14 w15 w16se w16cid">
+<w:styles xmlns:mc="http://schemas.openxmlformats.org/markup-compatibility/2006" xmlns:r="http://schemas.openxmlformats.org/officeDocument/2006/relationships" xmlns:w="http://schemas.openxmlformats.org/wordprocessingml/2006/main" xmlns:w14="http://schemas.microsoft.com/office/word/2010/wordml" xmlns:w15="http://schemas.microsoft.com/office/word/2012/wordml" xmlns:w16se="http://schemas.microsoft.com/office/word/2015/wordml/symex" mc:Ignorable="w14 w15 w16se">
   <w:docDefaults>
     <w:rPrDefault>
       <w:rPr>
@@ -43715,7 +43533,7 @@
       </w:pPr>
     </w:pPrDefault>
   </w:docDefaults>
-  <w:latentStyles w:defLockedState="0" w:defUIPriority="99" w:defSemiHidden="0" w:defUnhideWhenUsed="0" w:defQFormat="0" w:count="376">
+  <w:latentStyles w:defLockedState="0" w:defUIPriority="99" w:defSemiHidden="0" w:defUnhideWhenUsed="0" w:defQFormat="0" w:count="371">
     <w:lsdException w:name="Normal" w:uiPriority="0" w:qFormat="1"/>
     <w:lsdException w:name="heading 1" w:uiPriority="9" w:qFormat="1"/>
     <w:lsdException w:name="heading 2" w:semiHidden="1" w:uiPriority="9" w:unhideWhenUsed="1" w:qFormat="1"/>
@@ -44087,11 +43905,6 @@
     <w:lsdException w:name="List Table 5 Dark Accent 6" w:uiPriority="50"/>
     <w:lsdException w:name="List Table 6 Colorful Accent 6" w:uiPriority="51"/>
     <w:lsdException w:name="List Table 7 Colorful Accent 6" w:uiPriority="52"/>
-    <w:lsdException w:name="Mention" w:semiHidden="1" w:unhideWhenUsed="1"/>
-    <w:lsdException w:name="Smart Hyperlink" w:semiHidden="1" w:unhideWhenUsed="1"/>
-    <w:lsdException w:name="Hashtag" w:semiHidden="1" w:unhideWhenUsed="1"/>
-    <w:lsdException w:name="Unresolved Mention" w:semiHidden="1" w:unhideWhenUsed="1"/>
-    <w:lsdException w:name="Smart Link" w:semiHidden="1" w:unhideWhenUsed="1"/>
   </w:latentStyles>
   <w:style w:type="paragraph" w:default="1" w:styleId="Normal">
     <w:name w:val="Normal"/>

</xml_diff>